<commit_message>
fixed typo in BFS search example
</commit_message>
<xml_diff>
--- a/homework/pa2/PA2.docx
+++ b/homework/pa2/PA2.docx
@@ -1,6 +1,6 @@
 
 <file path=word/document.xml><?xml version="1.0" encoding="utf-8"?>
-<w:document xmlns:wpc="http://schemas.microsoft.com/office/word/2010/wordprocessingCanvas" xmlns:cx="http://schemas.microsoft.com/office/drawing/2014/chartex" xmlns:cx1="http://schemas.microsoft.com/office/drawing/2015/9/8/chartex" xmlns:cx2="http://schemas.microsoft.com/office/drawing/2015/10/21/chartex" xmlns:cx3="http://schemas.microsoft.com/office/drawing/2016/5/9/chartex" xmlns:cx4="http://schemas.microsoft.com/office/drawing/2016/5/10/chartex" xmlns:cx5="http://schemas.microsoft.com/office/drawing/2016/5/11/chartex" xmlns:cx6="http://schemas.microsoft.com/office/drawing/2016/5/12/chartex" xmlns:cx7="http://schemas.microsoft.com/office/drawing/2016/5/13/chartex" xmlns:cx8="http://schemas.microsoft.com/office/drawing/2016/5/14/chartex" xmlns:mc="http://schemas.openxmlformats.org/markup-compatibility/2006" xmlns:aink="http://schemas.microsoft.com/office/drawing/2016/ink" xmlns:am3d="http://schemas.microsoft.com/office/drawing/2017/model3d" xmlns:o="urn:schemas-microsoft-com:office:office" xmlns:r="http://schemas.openxmlformats.org/officeDocument/2006/relationships" xmlns:m="http://schemas.openxmlformats.org/officeDocument/2006/math" xmlns:v="urn:schemas-microsoft-com:vml" xmlns:wp14="http://schemas.microsoft.com/office/word/2010/wordprocessingDrawing" xmlns:wp="http://schemas.openxmlformats.org/drawingml/2006/wordprocessingDrawing" xmlns:w10="urn:schemas-microsoft-com:office:word" xmlns:w="http://schemas.openxmlformats.org/wordprocessingml/2006/main" xmlns:w14="http://schemas.microsoft.com/office/word/2010/wordml" xmlns:w15="http://schemas.microsoft.com/office/word/2012/wordml" xmlns:w16cid="http://schemas.microsoft.com/office/word/2016/wordml/cid" xmlns:w16se="http://schemas.microsoft.com/office/word/2015/wordml/symex" xmlns:wpg="http://schemas.microsoft.com/office/word/2010/wordprocessingGroup" xmlns:wpi="http://schemas.microsoft.com/office/word/2010/wordprocessingInk" xmlns:wne="http://schemas.microsoft.com/office/word/2006/wordml" xmlns:wps="http://schemas.microsoft.com/office/word/2010/wordprocessingShape" mc:Ignorable="w14 w15 w16se w16cid wp14">
+<w:document xmlns:wpc="http://schemas.microsoft.com/office/word/2010/wordprocessingCanvas" xmlns:cx="http://schemas.microsoft.com/office/drawing/2014/chartex" xmlns:cx1="http://schemas.microsoft.com/office/drawing/2015/9/8/chartex" xmlns:mc="http://schemas.openxmlformats.org/markup-compatibility/2006" xmlns:o="urn:schemas-microsoft-com:office:office" xmlns:r="http://schemas.openxmlformats.org/officeDocument/2006/relationships" xmlns:m="http://schemas.openxmlformats.org/officeDocument/2006/math" xmlns:v="urn:schemas-microsoft-com:vml" xmlns:wp14="http://schemas.microsoft.com/office/word/2010/wordprocessingDrawing" xmlns:wp="http://schemas.openxmlformats.org/drawingml/2006/wordprocessingDrawing" xmlns:w10="urn:schemas-microsoft-com:office:word" xmlns:w="http://schemas.openxmlformats.org/wordprocessingml/2006/main" xmlns:w14="http://schemas.microsoft.com/office/word/2010/wordml" xmlns:w15="http://schemas.microsoft.com/office/word/2012/wordml" xmlns:w16se="http://schemas.microsoft.com/office/word/2015/wordml/symex" xmlns:wpg="http://schemas.microsoft.com/office/word/2010/wordprocessingGroup" xmlns:wpi="http://schemas.microsoft.com/office/word/2010/wordprocessingInk" xmlns:wne="http://schemas.microsoft.com/office/word/2006/wordml" xmlns:wps="http://schemas.microsoft.com/office/word/2010/wordprocessingShape" mc:Ignorable="w14 w15 w16se wp14">
   <w:body>
     <w:p>
       <w:pPr>
@@ -421,12 +421,18 @@
               </w:rPr>
               <w:t>#</w:t>
             </w:r>
+            <w:r>
+              <w:rPr>
+                <w:rFonts w:ascii="Consolas" w:hAnsi="Consolas"/>
+              </w:rPr>
+              <w:t>..</w:t>
+            </w:r>
             <w:proofErr w:type="spellStart"/>
             <w:r>
               <w:rPr>
                 <w:rFonts w:ascii="Consolas" w:hAnsi="Consolas"/>
               </w:rPr>
-              <w:t>xxx</w:t>
+              <w:t>x</w:t>
             </w:r>
             <w:r>
               <w:rPr>
@@ -459,8 +465,16 @@
               <w:rPr>
                 <w:rFonts w:ascii="Consolas" w:hAnsi="Consolas"/>
               </w:rPr>
-              <w:t>xxxx</w:t>
-            </w:r>
+              <w:t>xx</w:t>
+            </w:r>
+            <w:r>
+              <w:rPr>
+                <w:rFonts w:ascii="Consolas" w:hAnsi="Consolas"/>
+              </w:rPr>
+              <w:t>xx</w:t>
+            </w:r>
+            <w:bookmarkStart w:id="0" w:name="_GoBack"/>
+            <w:bookmarkEnd w:id="0"/>
             <w:proofErr w:type="spellEnd"/>
             <w:r>
               <w:rPr>
@@ -869,8 +883,6 @@
       <w:r>
         <w:t>Your program correctly identifies unsolvable mazes.</w:t>
       </w:r>
-      <w:bookmarkStart w:id="0" w:name="_GoBack"/>
-      <w:bookmarkEnd w:id="0"/>
     </w:p>
     <w:p>
       <w:pPr>
@@ -1176,7 +1188,7 @@
 </file>
 
 <file path=word/numbering.xml><?xml version="1.0" encoding="utf-8"?>
-<w:numbering xmlns:wpc="http://schemas.microsoft.com/office/word/2010/wordprocessingCanvas" xmlns:cx="http://schemas.microsoft.com/office/drawing/2014/chartex" xmlns:cx1="http://schemas.microsoft.com/office/drawing/2015/9/8/chartex" xmlns:cx2="http://schemas.microsoft.com/office/drawing/2015/10/21/chartex" xmlns:cx3="http://schemas.microsoft.com/office/drawing/2016/5/9/chartex" xmlns:cx4="http://schemas.microsoft.com/office/drawing/2016/5/10/chartex" xmlns:cx5="http://schemas.microsoft.com/office/drawing/2016/5/11/chartex" xmlns:cx6="http://schemas.microsoft.com/office/drawing/2016/5/12/chartex" xmlns:cx7="http://schemas.microsoft.com/office/drawing/2016/5/13/chartex" xmlns:cx8="http://schemas.microsoft.com/office/drawing/2016/5/14/chartex" xmlns:mc="http://schemas.openxmlformats.org/markup-compatibility/2006" xmlns:aink="http://schemas.microsoft.com/office/drawing/2016/ink" xmlns:am3d="http://schemas.microsoft.com/office/drawing/2017/model3d" xmlns:o="urn:schemas-microsoft-com:office:office" xmlns:r="http://schemas.openxmlformats.org/officeDocument/2006/relationships" xmlns:m="http://schemas.openxmlformats.org/officeDocument/2006/math" xmlns:v="urn:schemas-microsoft-com:vml" xmlns:wp14="http://schemas.microsoft.com/office/word/2010/wordprocessingDrawing" xmlns:wp="http://schemas.openxmlformats.org/drawingml/2006/wordprocessingDrawing" xmlns:w10="urn:schemas-microsoft-com:office:word" xmlns:w="http://schemas.openxmlformats.org/wordprocessingml/2006/main" xmlns:w14="http://schemas.microsoft.com/office/word/2010/wordml" xmlns:w15="http://schemas.microsoft.com/office/word/2012/wordml" xmlns:w16cid="http://schemas.microsoft.com/office/word/2016/wordml/cid" xmlns:w16se="http://schemas.microsoft.com/office/word/2015/wordml/symex" xmlns:wpg="http://schemas.microsoft.com/office/word/2010/wordprocessingGroup" xmlns:wpi="http://schemas.microsoft.com/office/word/2010/wordprocessingInk" xmlns:wne="http://schemas.microsoft.com/office/word/2006/wordml" xmlns:wps="http://schemas.microsoft.com/office/word/2010/wordprocessingShape" mc:Ignorable="w14 w15 w16se w16cid wp14">
+<w:numbering xmlns:wpc="http://schemas.microsoft.com/office/word/2010/wordprocessingCanvas" xmlns:cx="http://schemas.microsoft.com/office/drawing/2014/chartex" xmlns:cx1="http://schemas.microsoft.com/office/drawing/2015/9/8/chartex" xmlns:mc="http://schemas.openxmlformats.org/markup-compatibility/2006" xmlns:o="urn:schemas-microsoft-com:office:office" xmlns:r="http://schemas.openxmlformats.org/officeDocument/2006/relationships" xmlns:m="http://schemas.openxmlformats.org/officeDocument/2006/math" xmlns:v="urn:schemas-microsoft-com:vml" xmlns:wp14="http://schemas.microsoft.com/office/word/2010/wordprocessingDrawing" xmlns:wp="http://schemas.openxmlformats.org/drawingml/2006/wordprocessingDrawing" xmlns:w10="urn:schemas-microsoft-com:office:word" xmlns:w="http://schemas.openxmlformats.org/wordprocessingml/2006/main" xmlns:w14="http://schemas.microsoft.com/office/word/2010/wordml" xmlns:w15="http://schemas.microsoft.com/office/word/2012/wordml" xmlns:w16se="http://schemas.microsoft.com/office/word/2015/wordml/symex" xmlns:wpg="http://schemas.microsoft.com/office/word/2010/wordprocessingGroup" xmlns:wpi="http://schemas.microsoft.com/office/word/2010/wordprocessingInk" xmlns:wne="http://schemas.microsoft.com/office/word/2006/wordml" xmlns:wps="http://schemas.microsoft.com/office/word/2010/wordprocessingShape" mc:Ignorable="w14 w15 w16se wp14">
   <w:abstractNum w:abstractNumId="0" w15:restartNumberingAfterBreak="0">
     <w:nsid w:val="085D1A56"/>
     <w:multiLevelType w:val="hybridMultilevel"/>
@@ -1759,7 +1771,7 @@
 </file>
 
 <file path=word/styles.xml><?xml version="1.0" encoding="utf-8"?>
-<w:styles xmlns:mc="http://schemas.openxmlformats.org/markup-compatibility/2006" xmlns:r="http://schemas.openxmlformats.org/officeDocument/2006/relationships" xmlns:w="http://schemas.openxmlformats.org/wordprocessingml/2006/main" xmlns:w14="http://schemas.microsoft.com/office/word/2010/wordml" xmlns:w15="http://schemas.microsoft.com/office/word/2012/wordml" xmlns:w16cid="http://schemas.microsoft.com/office/word/2016/wordml/cid" xmlns:w16se="http://schemas.microsoft.com/office/word/2015/wordml/symex" mc:Ignorable="w14 w15 w16se w16cid">
+<w:styles xmlns:mc="http://schemas.openxmlformats.org/markup-compatibility/2006" xmlns:r="http://schemas.openxmlformats.org/officeDocument/2006/relationships" xmlns:w="http://schemas.openxmlformats.org/wordprocessingml/2006/main" xmlns:w14="http://schemas.microsoft.com/office/word/2010/wordml" xmlns:w15="http://schemas.microsoft.com/office/word/2012/wordml" xmlns:w16se="http://schemas.microsoft.com/office/word/2015/wordml/symex" mc:Ignorable="w14 w15 w16se">
   <w:docDefaults>
     <w:rPrDefault>
       <w:rPr>
@@ -1775,7 +1787,7 @@
       </w:pPr>
     </w:pPrDefault>
   </w:docDefaults>
-  <w:latentStyles w:defLockedState="0" w:defUIPriority="99" w:defSemiHidden="0" w:defUnhideWhenUsed="0" w:defQFormat="0" w:count="375">
+  <w:latentStyles w:defLockedState="0" w:defUIPriority="99" w:defSemiHidden="0" w:defUnhideWhenUsed="0" w:defQFormat="0" w:count="371">
     <w:lsdException w:name="Normal" w:uiPriority="0" w:qFormat="1"/>
     <w:lsdException w:name="heading 1" w:uiPriority="9" w:qFormat="1"/>
     <w:lsdException w:name="heading 2" w:semiHidden="1" w:uiPriority="9" w:unhideWhenUsed="1" w:qFormat="1"/>
@@ -2147,10 +2159,6 @@
     <w:lsdException w:name="List Table 5 Dark Accent 6" w:uiPriority="50"/>
     <w:lsdException w:name="List Table 6 Colorful Accent 6" w:uiPriority="51"/>
     <w:lsdException w:name="List Table 7 Colorful Accent 6" w:uiPriority="52"/>
-    <w:lsdException w:name="Mention" w:semiHidden="1" w:unhideWhenUsed="1"/>
-    <w:lsdException w:name="Smart Hyperlink" w:semiHidden="1" w:unhideWhenUsed="1"/>
-    <w:lsdException w:name="Hashtag" w:semiHidden="1" w:unhideWhenUsed="1"/>
-    <w:lsdException w:name="Unresolved Mention" w:semiHidden="1" w:unhideWhenUsed="1"/>
   </w:latentStyles>
   <w:style w:type="paragraph" w:default="1" w:styleId="Normal">
     <w:name w:val="Normal"/>

</xml_diff>

<commit_message>
Added updated PA2 description
</commit_message>
<xml_diff>
--- a/homework/pa2/PA2.docx
+++ b/homework/pa2/PA2.docx
@@ -1052,7 +1052,13 @@
         <w:t>Will negate all red pixels in an image.  To negate a color, simply subtract the current pixel's red color value from 255</w:t>
       </w:r>
       <w:r>
+        <w:t xml:space="preserve"> (e.g. 255 – RED)</w:t>
+      </w:r>
+      <w:r>
         <w:t>.</w:t>
+      </w:r>
+      <w:r>
+        <w:t xml:space="preserve"> Make this the new value for red. </w:t>
       </w:r>
     </w:p>
     <w:p>
@@ -2229,6 +2235,7 @@
       </w:r>
     </w:p>
     <w:p>
+      <w:bookmarkStart w:id="0" w:name="_GoBack"/>
       <w:r>
         <w:rPr>
           <w:noProof/>
@@ -2269,6 +2276,7 @@
           </wp:inline>
         </w:drawing>
       </w:r>
+      <w:bookmarkEnd w:id="0"/>
     </w:p>
     <w:p>
       <w:r>
@@ -2812,7 +2820,7 @@
       <w:pPr>
         <w:pStyle w:val="Heading2"/>
       </w:pPr>
-      <w:bookmarkStart w:id="0" w:name="_Hlk492840975"/>
+      <w:bookmarkStart w:id="1" w:name="_Hlk492840975"/>
       <w:r>
         <w:t>Header Comment, and Formatting</w:t>
       </w:r>
@@ -2850,7 +2858,7 @@
         <w:t>is included with this document.</w:t>
       </w:r>
     </w:p>
-    <w:bookmarkEnd w:id="0"/>
+    <w:bookmarkEnd w:id="1"/>
     <w:p>
       <w:pPr>
         <w:pStyle w:val="Heading1"/>
@@ -4199,19 +4207,7 @@
     </w:p>
     <w:p>
       <w:r>
-        <w:t xml:space="preserve">You must upload your program and reflection as a ZIP file through Canvas no later than midnight on </w:t>
-      </w:r>
-      <w:r>
-        <w:t>Monday</w:t>
-      </w:r>
-      <w:r>
-        <w:t xml:space="preserve">, February </w:t>
-      </w:r>
-      <w:r>
-        <w:t>18</w:t>
-      </w:r>
-      <w:r>
-        <w:t xml:space="preserve">, 2019.  </w:t>
+        <w:t xml:space="preserve">You must upload your program and reflection as a ZIP file through Canvas no later than midnight on Monday, February 18, 2019.  </w:t>
       </w:r>
     </w:p>
     <w:p>
@@ -4236,13 +4232,7 @@
         </w:numPr>
       </w:pPr>
       <w:r>
-        <w:t xml:space="preserve">During Lab </w:t>
-      </w:r>
-      <w:r>
-        <w:t>3</w:t>
-      </w:r>
-      <w:r>
-        <w:t xml:space="preserve">, you must demonstrate to me your program.  In order to receive full credit, you must have made sufficient progress on your assignment.  I define significant progress as demonstrating an expenditure of meaningful effort on one large section of code.  Your </w:t>
+        <w:t xml:space="preserve">During Lab 3, you must demonstrate to me your program.  In order to receive full credit, you must have made sufficient progress on your assignment.  I define significant progress as demonstrating an expenditure of meaningful effort on one large section of code.  Your </w:t>
       </w:r>
       <w:proofErr w:type="spellStart"/>
       <w:r>
@@ -4331,16 +4321,7 @@
         <w:pStyle w:val="Heading3"/>
       </w:pPr>
       <w:r>
-        <w:t>Advanced</w:t>
-      </w:r>
-      <w:r>
-        <w:t xml:space="preserve"> Image Effects (</w:t>
-      </w:r>
-      <w:r>
-        <w:t>30</w:t>
-      </w:r>
-      <w:r>
-        <w:t xml:space="preserve"> pts)</w:t>
+        <w:t>Advanced Image Effects (30 pts)</w:t>
       </w:r>
     </w:p>
     <w:p>
@@ -4353,13 +4334,7 @@
         <w:jc w:val="both"/>
       </w:pPr>
       <w:r>
-        <w:t xml:space="preserve">All of your </w:t>
-      </w:r>
-      <w:r>
-        <w:t>advanced</w:t>
-      </w:r>
-      <w:r>
-        <w:t xml:space="preserve"> image effects work properly</w:t>
+        <w:t>All of your advanced image effects work properly</w:t>
       </w:r>
     </w:p>
     <w:p>
@@ -4498,10 +4473,7 @@
               <w:cnfStyle w:val="000000100000" w:firstRow="0" w:lastRow="0" w:firstColumn="0" w:lastColumn="0" w:oddVBand="0" w:evenVBand="0" w:oddHBand="1" w:evenHBand="0" w:firstRowFirstColumn="0" w:firstRowLastColumn="0" w:lastRowFirstColumn="0" w:lastRowLastColumn="0"/>
             </w:pPr>
             <w:r>
-              <w:t>7</w:t>
-            </w:r>
-            <w:r>
-              <w:t>5</w:t>
+              <w:t>75</w:t>
             </w:r>
           </w:p>
         </w:tc>
@@ -4639,8 +4611,6 @@
             <w:r>
               <w:t>20</w:t>
             </w:r>
-            <w:bookmarkStart w:id="1" w:name="_GoBack"/>
-            <w:bookmarkEnd w:id="1"/>
           </w:p>
         </w:tc>
       </w:tr>
@@ -4651,295 +4621,6 @@
         <w:jc w:val="both"/>
       </w:pPr>
     </w:p>
-    <w:p>
-      <w:pPr>
-        <w:rPr>
-          <w:rFonts w:asciiTheme="majorHAnsi" w:eastAsiaTheme="majorEastAsia" w:hAnsiTheme="majorHAnsi" w:cstheme="majorBidi"/>
-          <w:color w:val="262626" w:themeColor="text1" w:themeTint="D9"/>
-          <w:sz w:val="28"/>
-          <w:szCs w:val="28"/>
-        </w:rPr>
-      </w:pPr>
-      <w:r>
-        <w:br w:type="page"/>
-      </w:r>
-    </w:p>
-    <w:p>
-      <w:pPr>
-        <w:pStyle w:val="Heading2"/>
-      </w:pPr>
-      <w:r>
-        <w:lastRenderedPageBreak/>
-        <w:t>Grade Distribution</w:t>
-      </w:r>
-    </w:p>
-    <w:p>
-      <w:r>
-        <w:t>Your final grade for the assignment will be determined based on the number of points earned.  Note that failing to use good design (e.g. objects, appropriate data structures), regardless of score earned, may result in a lower overall grade.</w:t>
-      </w:r>
-    </w:p>
-    <w:tbl>
-      <w:tblPr>
-        <w:tblStyle w:val="GridTable2"/>
-        <w:tblW w:w="0" w:type="auto"/>
-        <w:tblLook w:val="04A0" w:firstRow="1" w:lastRow="0" w:firstColumn="1" w:lastColumn="0" w:noHBand="0" w:noVBand="1"/>
-      </w:tblPr>
-      <w:tblGrid>
-        <w:gridCol w:w="1435"/>
-        <w:gridCol w:w="7915"/>
-      </w:tblGrid>
-      <w:tr>
-        <w:trPr>
-          <w:cnfStyle w:val="100000000000" w:firstRow="1" w:lastRow="0" w:firstColumn="0" w:lastColumn="0" w:oddVBand="0" w:evenVBand="0" w:oddHBand="0" w:evenHBand="0" w:firstRowFirstColumn="0" w:firstRowLastColumn="0" w:lastRowFirstColumn="0" w:lastRowLastColumn="0"/>
-        </w:trPr>
-        <w:tc>
-          <w:tcPr>
-            <w:cnfStyle w:val="001000000000" w:firstRow="0" w:lastRow="0" w:firstColumn="1" w:lastColumn="0" w:oddVBand="0" w:evenVBand="0" w:oddHBand="0" w:evenHBand="0" w:firstRowFirstColumn="0" w:firstRowLastColumn="0" w:lastRowFirstColumn="0" w:lastRowLastColumn="0"/>
-            <w:tcW w:w="1435" w:type="dxa"/>
-          </w:tcPr>
-          <w:p>
-            <w:r>
-              <w:t>Score</w:t>
-            </w:r>
-          </w:p>
-        </w:tc>
-        <w:tc>
-          <w:tcPr>
-            <w:tcW w:w="7915" w:type="dxa"/>
-          </w:tcPr>
-          <w:p>
-            <w:pPr>
-              <w:cnfStyle w:val="100000000000" w:firstRow="1" w:lastRow="0" w:firstColumn="0" w:lastColumn="0" w:oddVBand="0" w:evenVBand="0" w:oddHBand="0" w:evenHBand="0" w:firstRowFirstColumn="0" w:firstRowLastColumn="0" w:lastRowFirstColumn="0" w:lastRowLastColumn="0"/>
-            </w:pPr>
-            <w:r>
-              <w:t>Points Required</w:t>
-            </w:r>
-          </w:p>
-        </w:tc>
-      </w:tr>
-      <w:tr>
-        <w:trPr>
-          <w:cnfStyle w:val="000000100000" w:firstRow="0" w:lastRow="0" w:firstColumn="0" w:lastColumn="0" w:oddVBand="0" w:evenVBand="0" w:oddHBand="1" w:evenHBand="0" w:firstRowFirstColumn="0" w:firstRowLastColumn="0" w:lastRowFirstColumn="0" w:lastRowLastColumn="0"/>
-        </w:trPr>
-        <w:tc>
-          <w:tcPr>
-            <w:cnfStyle w:val="001000000000" w:firstRow="0" w:lastRow="0" w:firstColumn="1" w:lastColumn="0" w:oddVBand="0" w:evenVBand="0" w:oddHBand="0" w:evenHBand="0" w:firstRowFirstColumn="0" w:firstRowLastColumn="0" w:lastRowFirstColumn="0" w:lastRowLastColumn="0"/>
-            <w:tcW w:w="1435" w:type="dxa"/>
-          </w:tcPr>
-          <w:p>
-            <w:r>
-              <w:t>100</w:t>
-            </w:r>
-          </w:p>
-        </w:tc>
-        <w:tc>
-          <w:tcPr>
-            <w:tcW w:w="7915" w:type="dxa"/>
-          </w:tcPr>
-          <w:p>
-            <w:pPr>
-              <w:cnfStyle w:val="000000100000" w:firstRow="0" w:lastRow="0" w:firstColumn="0" w:lastColumn="0" w:oddVBand="0" w:evenVBand="0" w:oddHBand="1" w:evenHBand="0" w:firstRowFirstColumn="0" w:firstRowLastColumn="0" w:lastRowFirstColumn="0" w:lastRowLastColumn="0"/>
-            </w:pPr>
-            <w:r>
-              <w:t>85</w:t>
-            </w:r>
-          </w:p>
-        </w:tc>
-      </w:tr>
-      <w:tr>
-        <w:tc>
-          <w:tcPr>
-            <w:cnfStyle w:val="001000000000" w:firstRow="0" w:lastRow="0" w:firstColumn="1" w:lastColumn="0" w:oddVBand="0" w:evenVBand="0" w:oddHBand="0" w:evenHBand="0" w:firstRowFirstColumn="0" w:firstRowLastColumn="0" w:lastRowFirstColumn="0" w:lastRowLastColumn="0"/>
-            <w:tcW w:w="1435" w:type="dxa"/>
-          </w:tcPr>
-          <w:p>
-            <w:r>
-              <w:t>90</w:t>
-            </w:r>
-          </w:p>
-        </w:tc>
-        <w:tc>
-          <w:tcPr>
-            <w:tcW w:w="7915" w:type="dxa"/>
-          </w:tcPr>
-          <w:p>
-            <w:pPr>
-              <w:cnfStyle w:val="000000000000" w:firstRow="0" w:lastRow="0" w:firstColumn="0" w:lastColumn="0" w:oddVBand="0" w:evenVBand="0" w:oddHBand="0" w:evenHBand="0" w:firstRowFirstColumn="0" w:firstRowLastColumn="0" w:lastRowFirstColumn="0" w:lastRowLastColumn="0"/>
-            </w:pPr>
-            <w:r>
-              <w:t>80</w:t>
-            </w:r>
-          </w:p>
-        </w:tc>
-      </w:tr>
-      <w:tr>
-        <w:trPr>
-          <w:cnfStyle w:val="000000100000" w:firstRow="0" w:lastRow="0" w:firstColumn="0" w:lastColumn="0" w:oddVBand="0" w:evenVBand="0" w:oddHBand="1" w:evenHBand="0" w:firstRowFirstColumn="0" w:firstRowLastColumn="0" w:lastRowFirstColumn="0" w:lastRowLastColumn="0"/>
-        </w:trPr>
-        <w:tc>
-          <w:tcPr>
-            <w:cnfStyle w:val="001000000000" w:firstRow="0" w:lastRow="0" w:firstColumn="1" w:lastColumn="0" w:oddVBand="0" w:evenVBand="0" w:oddHBand="0" w:evenHBand="0" w:firstRowFirstColumn="0" w:firstRowLastColumn="0" w:lastRowFirstColumn="0" w:lastRowLastColumn="0"/>
-            <w:tcW w:w="1435" w:type="dxa"/>
-          </w:tcPr>
-          <w:p>
-            <w:r>
-              <w:t>80</w:t>
-            </w:r>
-          </w:p>
-        </w:tc>
-        <w:tc>
-          <w:tcPr>
-            <w:tcW w:w="7915" w:type="dxa"/>
-          </w:tcPr>
-          <w:p>
-            <w:pPr>
-              <w:cnfStyle w:val="000000100000" w:firstRow="0" w:lastRow="0" w:firstColumn="0" w:lastColumn="0" w:oddVBand="0" w:evenVBand="0" w:oddHBand="1" w:evenHBand="0" w:firstRowFirstColumn="0" w:firstRowLastColumn="0" w:lastRowFirstColumn="0" w:lastRowLastColumn="0"/>
-            </w:pPr>
-            <w:r>
-              <w:t>70</w:t>
-            </w:r>
-          </w:p>
-        </w:tc>
-      </w:tr>
-      <w:tr>
-        <w:tc>
-          <w:tcPr>
-            <w:cnfStyle w:val="001000000000" w:firstRow="0" w:lastRow="0" w:firstColumn="1" w:lastColumn="0" w:oddVBand="0" w:evenVBand="0" w:oddHBand="0" w:evenHBand="0" w:firstRowFirstColumn="0" w:firstRowLastColumn="0" w:lastRowFirstColumn="0" w:lastRowLastColumn="0"/>
-            <w:tcW w:w="1435" w:type="dxa"/>
-          </w:tcPr>
-          <w:p>
-            <w:r>
-              <w:t>70</w:t>
-            </w:r>
-          </w:p>
-        </w:tc>
-        <w:tc>
-          <w:tcPr>
-            <w:tcW w:w="7915" w:type="dxa"/>
-          </w:tcPr>
-          <w:p>
-            <w:pPr>
-              <w:cnfStyle w:val="000000000000" w:firstRow="0" w:lastRow="0" w:firstColumn="0" w:lastColumn="0" w:oddVBand="0" w:evenVBand="0" w:oddHBand="0" w:evenHBand="0" w:firstRowFirstColumn="0" w:firstRowLastColumn="0" w:lastRowFirstColumn="0" w:lastRowLastColumn="0"/>
-            </w:pPr>
-            <w:r>
-              <w:t>55</w:t>
-            </w:r>
-          </w:p>
-        </w:tc>
-      </w:tr>
-      <w:tr>
-        <w:trPr>
-          <w:cnfStyle w:val="000000100000" w:firstRow="0" w:lastRow="0" w:firstColumn="0" w:lastColumn="0" w:oddVBand="0" w:evenVBand="0" w:oddHBand="1" w:evenHBand="0" w:firstRowFirstColumn="0" w:firstRowLastColumn="0" w:lastRowFirstColumn="0" w:lastRowLastColumn="0"/>
-        </w:trPr>
-        <w:tc>
-          <w:tcPr>
-            <w:cnfStyle w:val="001000000000" w:firstRow="0" w:lastRow="0" w:firstColumn="1" w:lastColumn="0" w:oddVBand="0" w:evenVBand="0" w:oddHBand="0" w:evenHBand="0" w:firstRowFirstColumn="0" w:firstRowLastColumn="0" w:lastRowFirstColumn="0" w:lastRowLastColumn="0"/>
-            <w:tcW w:w="1435" w:type="dxa"/>
-          </w:tcPr>
-          <w:p>
-            <w:r>
-              <w:t>60</w:t>
-            </w:r>
-          </w:p>
-        </w:tc>
-        <w:tc>
-          <w:tcPr>
-            <w:tcW w:w="7915" w:type="dxa"/>
-          </w:tcPr>
-          <w:p>
-            <w:pPr>
-              <w:cnfStyle w:val="000000100000" w:firstRow="0" w:lastRow="0" w:firstColumn="0" w:lastColumn="0" w:oddVBand="0" w:evenVBand="0" w:oddHBand="1" w:evenHBand="0" w:firstRowFirstColumn="0" w:firstRowLastColumn="0" w:lastRowFirstColumn="0" w:lastRowLastColumn="0"/>
-            </w:pPr>
-            <w:r>
-              <w:t>40</w:t>
-            </w:r>
-          </w:p>
-        </w:tc>
-      </w:tr>
-      <w:tr>
-        <w:tc>
-          <w:tcPr>
-            <w:cnfStyle w:val="001000000000" w:firstRow="0" w:lastRow="0" w:firstColumn="1" w:lastColumn="0" w:oddVBand="0" w:evenVBand="0" w:oddHBand="0" w:evenHBand="0" w:firstRowFirstColumn="0" w:firstRowLastColumn="0" w:lastRowFirstColumn="0" w:lastRowLastColumn="0"/>
-            <w:tcW w:w="1435" w:type="dxa"/>
-          </w:tcPr>
-          <w:p>
-            <w:r>
-              <w:t>50</w:t>
-            </w:r>
-          </w:p>
-        </w:tc>
-        <w:tc>
-          <w:tcPr>
-            <w:tcW w:w="7915" w:type="dxa"/>
-          </w:tcPr>
-          <w:p>
-            <w:pPr>
-              <w:cnfStyle w:val="000000000000" w:firstRow="0" w:lastRow="0" w:firstColumn="0" w:lastColumn="0" w:oddVBand="0" w:evenVBand="0" w:oddHBand="0" w:evenHBand="0" w:firstRowFirstColumn="0" w:firstRowLastColumn="0" w:lastRowFirstColumn="0" w:lastRowLastColumn="0"/>
-            </w:pPr>
-            <w:r>
-              <w:t>25</w:t>
-            </w:r>
-          </w:p>
-        </w:tc>
-      </w:tr>
-      <w:tr>
-        <w:trPr>
-          <w:cnfStyle w:val="000000100000" w:firstRow="0" w:lastRow="0" w:firstColumn="0" w:lastColumn="0" w:oddVBand="0" w:evenVBand="0" w:oddHBand="1" w:evenHBand="0" w:firstRowFirstColumn="0" w:firstRowLastColumn="0" w:lastRowFirstColumn="0" w:lastRowLastColumn="0"/>
-        </w:trPr>
-        <w:tc>
-          <w:tcPr>
-            <w:cnfStyle w:val="001000000000" w:firstRow="0" w:lastRow="0" w:firstColumn="1" w:lastColumn="0" w:oddVBand="0" w:evenVBand="0" w:oddHBand="0" w:evenHBand="0" w:firstRowFirstColumn="0" w:firstRowLastColumn="0" w:lastRowFirstColumn="0" w:lastRowLastColumn="0"/>
-            <w:tcW w:w="1435" w:type="dxa"/>
-          </w:tcPr>
-          <w:p>
-            <w:r>
-              <w:t>40</w:t>
-            </w:r>
-          </w:p>
-        </w:tc>
-        <w:tc>
-          <w:tcPr>
-            <w:tcW w:w="7915" w:type="dxa"/>
-          </w:tcPr>
-          <w:p>
-            <w:pPr>
-              <w:cnfStyle w:val="000000100000" w:firstRow="0" w:lastRow="0" w:firstColumn="0" w:lastColumn="0" w:oddVBand="0" w:evenVBand="0" w:oddHBand="1" w:evenHBand="0" w:firstRowFirstColumn="0" w:firstRowLastColumn="0" w:lastRowFirstColumn="0" w:lastRowLastColumn="0"/>
-            </w:pPr>
-            <w:r>
-              <w:t>20</w:t>
-            </w:r>
-          </w:p>
-        </w:tc>
-      </w:tr>
-      <w:tr>
-        <w:tc>
-          <w:tcPr>
-            <w:cnfStyle w:val="001000000000" w:firstRow="0" w:lastRow="0" w:firstColumn="1" w:lastColumn="0" w:oddVBand="0" w:evenVBand="0" w:oddHBand="0" w:evenHBand="0" w:firstRowFirstColumn="0" w:firstRowLastColumn="0" w:lastRowFirstColumn="0" w:lastRowLastColumn="0"/>
-            <w:tcW w:w="1435" w:type="dxa"/>
-          </w:tcPr>
-          <w:p>
-            <w:r>
-              <w:t>25</w:t>
-            </w:r>
-          </w:p>
-        </w:tc>
-        <w:tc>
-          <w:tcPr>
-            <w:tcW w:w="7915" w:type="dxa"/>
-          </w:tcPr>
-          <w:p>
-            <w:pPr>
-              <w:cnfStyle w:val="000000000000" w:firstRow="0" w:lastRow="0" w:firstColumn="0" w:lastColumn="0" w:oddVBand="0" w:evenVBand="0" w:oddHBand="0" w:evenHBand="0" w:firstRowFirstColumn="0" w:firstRowLastColumn="0" w:lastRowFirstColumn="0" w:lastRowLastColumn="0"/>
-            </w:pPr>
-            <w:r>
-              <w:t>15</w:t>
-            </w:r>
-          </w:p>
-        </w:tc>
-      </w:tr>
-    </w:tbl>
-    <w:p/>
-    <w:p/>
     <w:sectPr>
       <w:pgSz w:w="12240" w:h="15840"/>
       <w:pgMar w:top="1440" w:right="1440" w:bottom="1440" w:left="1440" w:header="720" w:footer="720" w:gutter="0"/>
@@ -7294,6 +6975,7 @@
     <w:lsdException w:name="HTML Sample" w:semiHidden="1" w:unhideWhenUsed="1"/>
     <w:lsdException w:name="HTML Typewriter" w:semiHidden="1" w:unhideWhenUsed="1"/>
     <w:lsdException w:name="HTML Variable" w:semiHidden="1" w:unhideWhenUsed="1"/>
+    <w:lsdException w:name="Normal Table" w:semiHidden="1" w:unhideWhenUsed="1"/>
     <w:lsdException w:name="annotation subject" w:semiHidden="1" w:unhideWhenUsed="1"/>
     <w:lsdException w:name="No List" w:semiHidden="1" w:unhideWhenUsed="1"/>
     <w:lsdException w:name="Outline List 1" w:semiHidden="1" w:unhideWhenUsed="1"/>
@@ -7337,8 +7019,10 @@
     <w:lsdException w:name="Table Elegant" w:semiHidden="1" w:unhideWhenUsed="1"/>
     <w:lsdException w:name="Table Professional" w:semiHidden="1" w:unhideWhenUsed="1"/>
     <w:lsdException w:name="Table Subtle 1" w:semiHidden="1" w:unhideWhenUsed="1"/>
+    <w:lsdException w:name="Table Subtle 2" w:semiHidden="1" w:unhideWhenUsed="1"/>
     <w:lsdException w:name="Table Web 1" w:semiHidden="1" w:unhideWhenUsed="1"/>
     <w:lsdException w:name="Table Web 2" w:semiHidden="1" w:unhideWhenUsed="1"/>
+    <w:lsdException w:name="Table Web 3" w:semiHidden="1" w:unhideWhenUsed="1"/>
     <w:lsdException w:name="Balloon Text" w:semiHidden="1" w:unhideWhenUsed="1"/>
     <w:lsdException w:name="Table Grid" w:uiPriority="59"/>
     <w:lsdException w:name="Table Theme" w:semiHidden="1" w:unhideWhenUsed="1"/>

</xml_diff>